<commit_message>
Changes to short bio.
</commit_message>
<xml_diff>
--- a/bios/JordanCaraballo_ShortBio.docx
+++ b/bios/JordanCaraballo_ShortBio.docx
@@ -1,16 +1,41 @@
 
 <file path=word/document.xml><?xml version="1.0" encoding="utf-8"?>
-<w:document xmlns:wpc="http://schemas.microsoft.com/office/word/2010/wordprocessingCanvas" xmlns:cx="http://schemas.microsoft.com/office/drawing/2014/chartex" xmlns:cx1="http://schemas.microsoft.com/office/drawing/2015/9/8/chartex" xmlns:cx2="http://schemas.microsoft.com/office/drawing/2015/10/21/chartex" xmlns:cx3="http://schemas.microsoft.com/office/drawing/2016/5/9/chartex" xmlns:cx4="http://schemas.microsoft.com/office/drawing/2016/5/10/chartex" xmlns:cx5="http://schemas.microsoft.com/office/drawing/2016/5/11/chartex" xmlns:cx6="http://schemas.microsoft.com/office/drawing/2016/5/12/chartex" xmlns:cx7="http://schemas.microsoft.com/office/drawing/2016/5/13/chartex" xmlns:cx8="http://schemas.microsoft.com/office/drawing/2016/5/14/chartex" xmlns:mc="http://schemas.openxmlformats.org/markup-compatibility/2006" xmlns:aink="http://schemas.microsoft.com/office/drawing/2016/ink" xmlns:am3d="http://schemas.microsoft.com/office/drawing/2017/model3d" xmlns:o="urn:schemas-microsoft-com:office:office" xmlns:r="http://schemas.openxmlformats.org/officeDocument/2006/relationships" xmlns:m="http://schemas.openxmlformats.org/officeDocument/2006/math" xmlns:v="urn:schemas-microsoft-com:vml" xmlns:wp14="http://schemas.microsoft.com/office/word/2010/wordprocessingDrawing" xmlns:wp="http://schemas.openxmlformats.org/drawingml/2006/wordprocessingDrawing" xmlns:w10="urn:schemas-microsoft-com:office:word" xmlns:w="http://schemas.openxmlformats.org/wordprocessingml/2006/main" xmlns:w14="http://schemas.microsoft.com/office/word/2010/wordml" xmlns:w15="http://schemas.microsoft.com/office/word/2012/wordml" xmlns:w16cid="http://schemas.microsoft.com/office/word/2016/wordml/cid" xmlns:w16se="http://schemas.microsoft.com/office/word/2015/wordml/symex" xmlns:wpg="http://schemas.microsoft.com/office/word/2010/wordprocessingGroup" xmlns:wpi="http://schemas.microsoft.com/office/word/2010/wordprocessingInk" xmlns:wne="http://schemas.microsoft.com/office/word/2006/wordml" xmlns:wps="http://schemas.microsoft.com/office/word/2010/wordprocessingShape" mc:Ignorable="w14 w15 w16se w16cid wp14">
+<w:document xmlns:o="urn:schemas-microsoft-com:office:office" xmlns:r="http://schemas.openxmlformats.org/officeDocument/2006/relationships" xmlns:v="urn:schemas-microsoft-com:vml" xmlns:w="http://schemas.openxmlformats.org/wordprocessingml/2006/main" xmlns:w10="urn:schemas-microsoft-com:office:word" xmlns:wp="http://schemas.openxmlformats.org/drawingml/2006/wordprocessingDrawing" xmlns:wps="http://schemas.microsoft.com/office/word/2010/wordprocessingShape" xmlns:wpg="http://schemas.microsoft.com/office/word/2010/wordprocessingGroup" xmlns:mc="http://schemas.openxmlformats.org/markup-compatibility/2006" xmlns:wp14="http://schemas.microsoft.com/office/word/2010/wordprocessingDrawing" xmlns:w14="http://schemas.microsoft.com/office/word/2010/wordml" mc:Ignorable="w14 wp14">
   <w:body>
     <w:p>
       <w:pPr>
         <w:pStyle w:val="Default"/>
-        <w:spacing w:line="276" w:lineRule="auto"/>
+        <w:spacing w:lineRule="auto" w:line="276"/>
+        <w:rPr>
+          <w:rFonts w:eastAsia="Arial"/>
+          <w:b/>
+          <w:b/>
+          <w:spacing w:val="-1"/>
+        </w:rPr>
+      </w:pPr>
+      <w:r>
         <w:rPr>
           <w:rFonts w:eastAsia="Arial"/>
           <w:b/>
           <w:spacing w:val="-1"/>
         </w:rPr>
+        <w:t>Jordan A. Caraballo-Vega</w:t>
+      </w:r>
+      <w:bookmarkStart w:id="0" w:name="_GoBack"/>
+      <w:bookmarkEnd w:id="0"/>
+    </w:p>
+    <w:p>
+      <w:pPr>
+        <w:pStyle w:val="Normal"/>
+        <w:spacing w:lineRule="auto" w:line="276" w:before="0" w:after="0"/>
+        <w:ind w:right="-540" w:hanging="0"/>
+        <w:contextualSpacing/>
+        <w:rPr>
+          <w:rFonts w:eastAsia="Arial"/>
+          <w:b/>
+          <w:b/>
+          <w:spacing w:val="-1"/>
+        </w:rPr>
       </w:pPr>
       <w:r>
         <w:rPr>
@@ -18,182 +43,108 @@
           <w:b/>
           <w:spacing w:val="-1"/>
         </w:rPr>
-        <w:t>J</w:t>
-      </w:r>
-      <w:r>
+        <w:t>University of Puerto Rico (UPR) Humacao Campus</w:t>
+      </w:r>
+    </w:p>
+    <w:p>
+      <w:pPr>
+        <w:pStyle w:val="Normal"/>
+        <w:rPr>
+          <w:b/>
+          <w:b/>
+          <w:color w:val="000000"/>
+          <w:highlight w:val="white"/>
+        </w:rPr>
+      </w:pPr>
+      <w:r>
+        <w:rPr>
+          <w:b/>
+          <w:color w:val="000000"/>
+          <w:shd w:fill="FFFFFF" w:val="clear"/>
+        </w:rPr>
+        <w:t xml:space="preserve">Degree Pursued: Bachelor of Science </w:t>
+      </w:r>
+    </w:p>
+    <w:p>
+      <w:pPr>
+        <w:pStyle w:val="Normal"/>
         <w:rPr>
           <w:rFonts w:eastAsia="Arial"/>
           <w:b/>
-          <w:spacing w:val="-1"/>
-        </w:rPr>
-        <w:t>ordan A. Caraballo-Ve</w:t>
-      </w:r>
-      <w:r>
-        <w:rPr>
-          <w:rFonts w:eastAsia="Arial"/>
           <w:b/>
           <w:spacing w:val="-1"/>
         </w:rPr>
-        <w:t>ga</w:t>
-      </w:r>
-      <w:bookmarkStart w:id="0" w:name="_GoBack"/>
-      <w:bookmarkEnd w:id="0"/>
-    </w:p>
-    <w:p>
-      <w:pPr>
-        <w:spacing w:line="276" w:lineRule="auto"/>
-        <w:ind w:right="-540"/>
-        <w:contextualSpacing/>
-        <w:rPr>
-          <w:rFonts w:eastAsia="Arial"/>
+      </w:pPr>
+      <w:r>
+        <w:rPr>
           <w:b/>
-          <w:spacing w:val="-1"/>
-        </w:rPr>
-      </w:pPr>
-      <w:r>
-        <w:rPr>
-          <w:rFonts w:eastAsia="Arial"/>
-          <w:b/>
-          <w:spacing w:val="-1"/>
-        </w:rPr>
-        <w:t>University of Puerto Rico (UPR) Humacao Campus</w:t>
-      </w:r>
-    </w:p>
-    <w:p>
-      <w:pPr>
-        <w:rPr>
-          <w:b/>
-          <w:color w:val="000000"/>
-          <w:shd w:val="clear" w:color="auto" w:fill="FFFFFF"/>
-        </w:rPr>
-      </w:pPr>
-      <w:r>
-        <w:rPr>
-          <w:b/>
-          <w:color w:val="000000"/>
-          <w:shd w:val="clear" w:color="auto" w:fill="FFFFFF"/>
-        </w:rPr>
-        <w:t xml:space="preserve">Degree Pursued: Bachelor of Science </w:t>
-      </w:r>
-    </w:p>
-    <w:p>
-      <w:pPr>
-        <w:rPr>
-          <w:rFonts w:eastAsia="Arial"/>
-          <w:b/>
-          <w:spacing w:val="-1"/>
-        </w:rPr>
-      </w:pPr>
-      <w:r>
-        <w:rPr>
-          <w:b/>
-          <w:color w:val="000000"/>
-          <w:shd w:val="clear" w:color="auto" w:fill="FFFFFF"/>
+          <w:color w:val="000000"/>
+          <w:shd w:fill="FFFFFF" w:val="clear"/>
         </w:rPr>
         <w:t>Major: Computer Science</w:t>
       </w:r>
     </w:p>
     <w:p>
       <w:pPr>
+        <w:pStyle w:val="Normal"/>
         <w:rPr>
           <w:rFonts w:eastAsia="Arial"/>
           <w:spacing w:val="-1"/>
         </w:rPr>
       </w:pPr>
+      <w:r>
+        <w:rPr>
+          <w:rFonts w:eastAsia="Arial"/>
+          <w:spacing w:val="-1"/>
+        </w:rPr>
+      </w:r>
     </w:p>
     <w:p>
       <w:pPr>
         <w:pStyle w:val="NormalWeb"/>
-        <w:spacing w:before="80" w:beforeAutospacing="0" w:after="0" w:afterAutospacing="0"/>
+        <w:spacing w:beforeAutospacing="0" w:before="80" w:afterAutospacing="0" w:after="0"/>
         <w:jc w:val="both"/>
-      </w:pPr>
-      <w:r>
-        <w:t>Jordan Alexis Caraballo-Vega is a senior at the University of Puerto Rico (UPR)</w:t>
-      </w:r>
-      <w:r>
-        <w:t xml:space="preserve"> </w:t>
-      </w:r>
-      <w:r>
-        <w:t>at Humacao pursuing a Bachelor’s Degree in Computational Mathematics while majoring in Computer Science. Since the beginning of his early career, he has participated in several formal investigations related to chemical engineering, computational chemistry, materials science, IT/security, and programming directed to scientific applications.</w:t>
+        <w:rPr/>
+      </w:pPr>
+      <w:r>
+        <w:rPr/>
+        <w:t>Jordan Alexis Caraballo-Vega is a senior at the University of Puerto Rico (UPR) at Humacao pursuing a Bachelor’s Degree in Computational Mathematics while majoring in Computer Science. Since the beginning of his early career, he has participated in several formal investigations related to chemical engineering, computational chemistry, materials science, IT/security, and programming directed to scientific applications.</w:t>
       </w:r>
     </w:p>
     <w:p>
       <w:pPr>
         <w:pStyle w:val="NormalWeb"/>
-        <w:spacing w:before="80" w:beforeAutospacing="0" w:after="0" w:afterAutospacing="0"/>
+        <w:spacing w:beforeAutospacing="0" w:before="80" w:afterAutospacing="0" w:after="0"/>
         <w:jc w:val="both"/>
-      </w:pPr>
-      <w:r>
+        <w:rPr/>
+      </w:pPr>
+      <w:r>
+        <w:rPr/>
         <w:t xml:space="preserve">Caraballo has been working since 2016 as a Security Intern/Trainee at Goddard Space Flight Center with the NASA Center for Climate Simulation as an Intern, an ADNET subcontractor, and now as a Pathways student. </w:t>
       </w:r>
     </w:p>
     <w:p>
       <w:pPr>
         <w:pStyle w:val="NormalWeb"/>
-        <w:spacing w:before="80" w:beforeAutospacing="0" w:after="0" w:afterAutospacing="0"/>
+        <w:spacing w:beforeAutospacing="0" w:before="80" w:afterAutospacing="0" w:after="0"/>
         <w:jc w:val="both"/>
-      </w:pPr>
-      <w:r>
-        <w:t xml:space="preserve">As the lead of the UPR-Computational Group for the last four years, he has been developing code to perform molecular dynamics simulations of </w:t>
-      </w:r>
-      <w:proofErr w:type="spellStart"/>
-      <w:r>
-        <w:t>nano</w:t>
-      </w:r>
-      <w:proofErr w:type="spellEnd"/>
-      <w:r>
-        <w:t xml:space="preserve">-devices and biological systems interactions. Ongoing UPR projects under the Partnership for Research and Education in Materials involve simulations for capacitors made with </w:t>
-      </w:r>
-      <w:proofErr w:type="spellStart"/>
-      <w:r>
-        <w:t>nano</w:t>
-      </w:r>
-      <w:proofErr w:type="spellEnd"/>
-      <w:r>
-        <w:t xml:space="preserve">-onions, gold </w:t>
-      </w:r>
-      <w:proofErr w:type="spellStart"/>
-      <w:r>
-        <w:t>nano</w:t>
-      </w:r>
-      <w:proofErr w:type="spellEnd"/>
-      <w:r>
-        <w:t xml:space="preserve">-particles, and cellulose </w:t>
-      </w:r>
-      <w:proofErr w:type="spellStart"/>
-      <w:r>
-        <w:t>nano</w:t>
-      </w:r>
-      <w:proofErr w:type="spellEnd"/>
-      <w:r>
-        <w:t xml:space="preserve">-crystals for fiber matts filters. </w:t>
-      </w:r>
-    </w:p>
-    <w:p>
-      <w:pPr>
-        <w:spacing w:before="80"/>
+        <w:rPr/>
+      </w:pPr>
+      <w:r>
+        <w:rPr/>
+        <w:t xml:space="preserve">As the lead of the UPR-Computational Group for the last four years, he has been developing code to perform molecular dynamics simulations of nano-devices and biological systems interactions. Ongoing UPR projects under the Partnership for Research and Education in Materials involve simulations for capacitors made with nano-onions, gold nano-particles, and cellulose nano-crystals for fiber matts filters. </w:t>
+      </w:r>
+    </w:p>
+    <w:p>
+      <w:pPr>
+        <w:pStyle w:val="Normal"/>
+        <w:spacing w:before="80" w:after="0"/>
         <w:jc w:val="both"/>
-      </w:pPr>
-      <w:r>
-        <w:t xml:space="preserve">In addition to NASA Goddard, he </w:t>
-      </w:r>
-      <w:r>
-        <w:t xml:space="preserve">is a published author and </w:t>
-      </w:r>
-      <w:r>
-        <w:t xml:space="preserve">has participated in summer internships at the University of Pennsylvania and UPR at Humacao. </w:t>
-      </w:r>
-      <w:r>
-        <w:t xml:space="preserve">His most recent </w:t>
-      </w:r>
-      <w:r>
-        <w:t>achievements include receiving the John Mather Nobel Scholarship (2017), the NASA MUREP Scholarship (2015),</w:t>
-      </w:r>
-      <w:r>
-        <w:t xml:space="preserve"> and</w:t>
-      </w:r>
-      <w:r>
-        <w:t xml:space="preserve"> the </w:t>
+        <w:rPr/>
+      </w:pPr>
+      <w:r>
+        <w:rPr/>
+        <w:t xml:space="preserve">In addition to NASA Goddard, he is a published author and has participated in summer internships at the University of Pennsylvania and UPR at Humacao. His most recent achievements include receiving the John Mather Nobel Scholarship (2017), the NASA MUREP Scholarship (2015), and the </w:t>
       </w:r>
       <w:r>
         <w:rPr>
@@ -202,6 +153,7 @@
         <w:t>Bristol</w:t>
       </w:r>
       <w:r>
+        <w:rPr/>
         <w:t>-</w:t>
       </w:r>
       <w:r>
@@ -211,70 +163,740 @@
         <w:t>Myers Squibb</w:t>
       </w:r>
       <w:r>
-        <w:t xml:space="preserve"> </w:t>
-      </w:r>
-      <w:r>
-        <w:t>Industry Excellence in Science and Math Scholarship (2015).</w:t>
-      </w:r>
-    </w:p>
-    <w:p>
-      <w:pPr>
-        <w:spacing w:before="80"/>
+        <w:rPr/>
+        <w:t xml:space="preserve"> Industry Excellence in Science and Math Scholarship (2015).</w:t>
+      </w:r>
+    </w:p>
+    <w:p>
+      <w:pPr>
+        <w:pStyle w:val="Normal"/>
+        <w:spacing w:before="80" w:after="0"/>
         <w:jc w:val="both"/>
-      </w:pPr>
-      <w:r>
-        <w:t>Described as a dedicated leader and relentless worker, Caraballo has proven that age does not outweigh enthusiasm and dreams. Therefore, he plans to continue conducting productive research under securing and improving High-Performance Computing/Engineering environments at NASA. As he says, “People will not remember you for what you did through life, they will remember you by what you did in theirs.”</w:t>
-      </w:r>
-      <w:r>
-        <w:t xml:space="preserve"> More about his work can be found at </w:t>
-      </w:r>
-      <w:hyperlink r:id="rId4" w:history="1">
+        <w:rPr/>
+      </w:pPr>
+      <w:r>
+        <w:rPr/>
+        <w:t xml:space="preserve">Described as a dedicated leader and relentless worker, Caraballo has proven that age does not outweigh enthusiasm and dreams. Therefore, he plans to continue conducting productive research under securing and improving High-Performance Computing/Engineering environments at NASA. As he says, “People will not remember you for what you did through life, they will remember you by what you did in theirs.” More about his work can be found at </w:t>
+      </w:r>
+      <w:hyperlink r:id="rId2">
         <w:r>
           <w:rPr>
-            <w:rStyle w:val="Hyperlink"/>
+            <w:rStyle w:val="InternetLink"/>
           </w:rPr>
           <w:t>https://github.com/jordancaraballo</w:t>
         </w:r>
       </w:hyperlink>
       <w:r>
+        <w:rPr/>
         <w:t>.</w:t>
       </w:r>
     </w:p>
-    <w:p/>
+    <w:p>
+      <w:pPr>
+        <w:pStyle w:val="Normal"/>
+        <w:rPr/>
+      </w:pPr>
+      <w:r>
+        <w:rPr/>
+      </w:r>
+    </w:p>
+    <w:p>
+      <w:pPr>
+        <w:pStyle w:val="Normal"/>
+        <w:rPr/>
+      </w:pPr>
+      <w:r>
+        <w:rPr/>
+      </w:r>
+    </w:p>
+    <w:p>
+      <w:pPr>
+        <w:pStyle w:val="Normal"/>
+        <w:rPr/>
+      </w:pPr>
+      <w:r>
+        <w:rPr/>
+      </w:r>
+    </w:p>
+    <w:p>
+      <w:pPr>
+        <w:pStyle w:val="Normal"/>
+        <w:rPr/>
+      </w:pPr>
+      <w:r>
+        <w:rPr/>
+      </w:r>
+    </w:p>
+    <w:p>
+      <w:pPr>
+        <w:pStyle w:val="Normal"/>
+        <w:rPr/>
+      </w:pPr>
+      <w:r>
+        <w:rPr/>
+      </w:r>
+    </w:p>
+    <w:p>
+      <w:pPr>
+        <w:pStyle w:val="Normal"/>
+        <w:rPr/>
+      </w:pPr>
+      <w:r>
+        <w:rPr/>
+      </w:r>
+    </w:p>
+    <w:p>
+      <w:pPr>
+        <w:pStyle w:val="Normal"/>
+        <w:rPr/>
+      </w:pPr>
+      <w:r>
+        <w:rPr/>
+      </w:r>
+    </w:p>
+    <w:p>
+      <w:pPr>
+        <w:pStyle w:val="Normal"/>
+        <w:rPr/>
+      </w:pPr>
+      <w:r>
+        <w:rPr/>
+      </w:r>
+    </w:p>
+    <w:p>
+      <w:pPr>
+        <w:pStyle w:val="Normal"/>
+        <w:rPr/>
+      </w:pPr>
+      <w:r>
+        <w:rPr/>
+      </w:r>
+    </w:p>
+    <w:p>
+      <w:pPr>
+        <w:pStyle w:val="Normal"/>
+        <w:rPr/>
+      </w:pPr>
+      <w:r>
+        <w:rPr/>
+      </w:r>
+    </w:p>
+    <w:p>
+      <w:pPr>
+        <w:pStyle w:val="Normal"/>
+        <w:rPr/>
+      </w:pPr>
+      <w:r>
+        <w:rPr/>
+      </w:r>
+    </w:p>
+    <w:p>
+      <w:pPr>
+        <w:pStyle w:val="Normal"/>
+        <w:rPr/>
+      </w:pPr>
+      <w:r>
+        <w:rPr/>
+      </w:r>
+    </w:p>
+    <w:p>
+      <w:pPr>
+        <w:pStyle w:val="Normal"/>
+        <w:rPr/>
+      </w:pPr>
+      <w:r>
+        <w:rPr/>
+      </w:r>
+    </w:p>
+    <w:p>
+      <w:pPr>
+        <w:pStyle w:val="Normal"/>
+        <w:rPr/>
+      </w:pPr>
+      <w:r>
+        <w:rPr/>
+      </w:r>
+    </w:p>
+    <w:p>
+      <w:pPr>
+        <w:pStyle w:val="Normal"/>
+        <w:rPr/>
+      </w:pPr>
+      <w:r>
+        <w:rPr/>
+      </w:r>
+    </w:p>
+    <w:p>
+      <w:pPr>
+        <w:pStyle w:val="Normal"/>
+        <w:rPr/>
+      </w:pPr>
+      <w:r>
+        <w:rPr/>
+      </w:r>
+    </w:p>
+    <w:p>
+      <w:pPr>
+        <w:pStyle w:val="TextBody"/>
+        <w:bidi w:val="0"/>
+        <w:spacing w:lineRule="auto" w:line="288" w:before="80" w:after="0"/>
+        <w:jc w:val="both"/>
+        <w:rPr>
+          <w:rFonts w:ascii="Times New Roman" w:hAnsi="Times New Roman"/>
+          <w:b w:val="false"/>
+          <w:i w:val="false"/>
+          <w:caps w:val="false"/>
+          <w:smallCaps w:val="false"/>
+          <w:strike w:val="false"/>
+          <w:dstrike w:val="false"/>
+          <w:color w:val="000000"/>
+          <w:sz w:val="24"/>
+          <w:u w:val="none"/>
+          <w:effect w:val="none"/>
+        </w:rPr>
+      </w:pPr>
+      <w:bookmarkStart w:id="1" w:name="docs-internal-guid-8ce17c7b-7fff-9684-1c"/>
+      <w:bookmarkEnd w:id="1"/>
+      <w:r>
+        <w:rPr>
+          <w:rFonts w:ascii="Times New Roman" w:hAnsi="Times New Roman"/>
+          <w:b w:val="false"/>
+          <w:i w:val="false"/>
+          <w:caps w:val="false"/>
+          <w:smallCaps w:val="false"/>
+          <w:strike w:val="false"/>
+          <w:dstrike w:val="false"/>
+          <w:color w:val="000000"/>
+          <w:sz w:val="24"/>
+          <w:u w:val="none"/>
+          <w:effect w:val="none"/>
+        </w:rPr>
+        <w:t xml:space="preserve">Jordan Alexis Caraballo-Vega is </w:t>
+      </w:r>
+      <w:r>
+        <w:rPr>
+          <w:rFonts w:ascii="Times New Roman" w:hAnsi="Times New Roman"/>
+          <w:b w:val="false"/>
+          <w:i w:val="false"/>
+          <w:caps w:val="false"/>
+          <w:smallCaps w:val="false"/>
+          <w:strike w:val="false"/>
+          <w:dstrike w:val="false"/>
+          <w:color w:val="000000"/>
+          <w:sz w:val="24"/>
+          <w:u w:val="none"/>
+          <w:effect w:val="none"/>
+        </w:rPr>
+        <w:t xml:space="preserve">in his last semester </w:t>
+      </w:r>
+      <w:r>
+        <w:rPr>
+          <w:rFonts w:ascii="Times New Roman" w:hAnsi="Times New Roman"/>
+          <w:b w:val="false"/>
+          <w:i w:val="false"/>
+          <w:caps w:val="false"/>
+          <w:smallCaps w:val="false"/>
+          <w:strike w:val="false"/>
+          <w:dstrike w:val="false"/>
+          <w:color w:val="000000"/>
+          <w:sz w:val="24"/>
+          <w:u w:val="none"/>
+          <w:effect w:val="none"/>
+        </w:rPr>
+        <w:t xml:space="preserve">at the University of Puerto Rico (UPR) at Humacao pursuing a Bachelor’s Degree in Computational Mathematics while majoring in Computer Science. </w:t>
+      </w:r>
+      <w:r>
+        <w:rPr>
+          <w:rFonts w:ascii="Times New Roman" w:hAnsi="Times New Roman"/>
+          <w:b w:val="false"/>
+          <w:i w:val="false"/>
+          <w:caps w:val="false"/>
+          <w:smallCaps w:val="false"/>
+          <w:strike w:val="false"/>
+          <w:dstrike w:val="false"/>
+          <w:color w:val="000000"/>
+          <w:sz w:val="24"/>
+          <w:u w:val="none"/>
+          <w:effect w:val="none"/>
+        </w:rPr>
+        <w:t>Caraballo was born and raised in the south-east side of Puerto Rico, where he has been the lead of the UPR Computational Group for the last five years. In this group he has been developing scientific software for the modeling of nano-devices and biological systems for electrical and medical purposes. Ongoing UPR projects under the NSF Partnership for Research and Education in Materials program include simulations for capacitors made with nano-onions, gold nano-particles, affinity membranes, and projects related to artificial intelligence (AI) for materials science applications.</w:t>
+      </w:r>
+    </w:p>
+    <w:p>
+      <w:pPr>
+        <w:pStyle w:val="TextBody"/>
+        <w:bidi w:val="0"/>
+        <w:spacing w:lineRule="auto" w:line="288" w:before="80" w:after="0"/>
+        <w:jc w:val="both"/>
+        <w:rPr>
+          <w:rFonts w:ascii="Times New Roman" w:hAnsi="Times New Roman"/>
+          <w:b w:val="false"/>
+          <w:i w:val="false"/>
+          <w:caps w:val="false"/>
+          <w:smallCaps w:val="false"/>
+          <w:strike w:val="false"/>
+          <w:dstrike w:val="false"/>
+          <w:color w:val="000000"/>
+          <w:sz w:val="24"/>
+          <w:u w:val="none"/>
+          <w:effect w:val="none"/>
+        </w:rPr>
+      </w:pPr>
+      <w:r>
+        <w:rPr>
+          <w:rFonts w:ascii="Times New Roman" w:hAnsi="Times New Roman"/>
+          <w:b w:val="false"/>
+          <w:i w:val="false"/>
+          <w:caps w:val="false"/>
+          <w:smallCaps w:val="false"/>
+          <w:strike w:val="false"/>
+          <w:dstrike w:val="false"/>
+          <w:color w:val="000000"/>
+          <w:sz w:val="24"/>
+          <w:u w:val="none"/>
+          <w:effect w:val="none"/>
+        </w:rPr>
+        <w:t>Caraballo-</w:t>
+      </w:r>
+      <w:r>
+        <w:rPr>
+          <w:rFonts w:ascii="Times New Roman" w:hAnsi="Times New Roman"/>
+          <w:b w:val="false"/>
+          <w:i w:val="false"/>
+          <w:caps w:val="false"/>
+          <w:smallCaps w:val="false"/>
+          <w:strike w:val="false"/>
+          <w:dstrike w:val="false"/>
+          <w:color w:val="000000"/>
+          <w:sz w:val="24"/>
+          <w:u w:val="none"/>
+          <w:effect w:val="none"/>
+        </w:rPr>
+        <w:t>Vega</w:t>
+      </w:r>
+      <w:r>
+        <w:rPr>
+          <w:rFonts w:ascii="Times New Roman" w:hAnsi="Times New Roman"/>
+          <w:b w:val="false"/>
+          <w:i w:val="false"/>
+          <w:caps w:val="false"/>
+          <w:smallCaps w:val="false"/>
+          <w:strike w:val="false"/>
+          <w:dstrike w:val="false"/>
+          <w:color w:val="000000"/>
+          <w:sz w:val="24"/>
+          <w:u w:val="none"/>
+          <w:effect w:val="none"/>
+        </w:rPr>
+        <w:t xml:space="preserve"> </w:t>
+      </w:r>
+      <w:r>
+        <w:rPr>
+          <w:rFonts w:ascii="Times New Roman" w:hAnsi="Times New Roman"/>
+          <w:b w:val="false"/>
+          <w:i w:val="false"/>
+          <w:caps w:val="false"/>
+          <w:smallCaps w:val="false"/>
+          <w:strike w:val="false"/>
+          <w:dstrike w:val="false"/>
+          <w:color w:val="000000"/>
+          <w:sz w:val="24"/>
+          <w:u w:val="none"/>
+          <w:effect w:val="none"/>
+        </w:rPr>
+        <w:t xml:space="preserve">was one of the recipient of the NASA MUREP Scholarship in 2015, opportunity that landed him in his first NASA internship at the Goddard Space Flight Center. After this opportunity, Jordan started </w:t>
+      </w:r>
+      <w:r>
+        <w:rPr>
+          <w:rFonts w:ascii="Times New Roman" w:hAnsi="Times New Roman"/>
+          <w:b w:val="false"/>
+          <w:i w:val="false"/>
+          <w:caps w:val="false"/>
+          <w:smallCaps w:val="false"/>
+          <w:strike w:val="false"/>
+          <w:dstrike w:val="false"/>
+          <w:color w:val="000000"/>
+          <w:sz w:val="24"/>
+          <w:u w:val="none"/>
+          <w:effect w:val="none"/>
+        </w:rPr>
+        <w:t xml:space="preserve">working as a Security Trainee </w:t>
+      </w:r>
+      <w:r>
+        <w:rPr>
+          <w:rFonts w:ascii="Times New Roman" w:hAnsi="Times New Roman"/>
+          <w:b w:val="false"/>
+          <w:i w:val="false"/>
+          <w:caps w:val="false"/>
+          <w:smallCaps w:val="false"/>
+          <w:strike w:val="false"/>
+          <w:dstrike w:val="false"/>
+          <w:color w:val="000000"/>
+          <w:sz w:val="24"/>
+          <w:u w:val="none"/>
+          <w:effect w:val="none"/>
+        </w:rPr>
+        <w:t xml:space="preserve">with the High Performance Computing division at the </w:t>
+      </w:r>
+      <w:r>
+        <w:rPr>
+          <w:rFonts w:ascii="Times New Roman" w:hAnsi="Times New Roman"/>
+          <w:b w:val="false"/>
+          <w:i w:val="false"/>
+          <w:caps w:val="false"/>
+          <w:smallCaps w:val="false"/>
+          <w:strike w:val="false"/>
+          <w:dstrike w:val="false"/>
+          <w:color w:val="000000"/>
+          <w:sz w:val="24"/>
+          <w:u w:val="none"/>
+          <w:effect w:val="none"/>
+        </w:rPr>
+        <w:t xml:space="preserve">NASA Center for Climate Simulation </w:t>
+      </w:r>
+      <w:r>
+        <w:rPr>
+          <w:rFonts w:ascii="Times New Roman" w:hAnsi="Times New Roman"/>
+          <w:b w:val="false"/>
+          <w:i w:val="false"/>
+          <w:caps w:val="false"/>
+          <w:smallCaps w:val="false"/>
+          <w:strike w:val="false"/>
+          <w:dstrike w:val="false"/>
+          <w:color w:val="000000"/>
+          <w:sz w:val="24"/>
+          <w:u w:val="none"/>
+          <w:effect w:val="none"/>
+        </w:rPr>
+        <w:t>under the</w:t>
+      </w:r>
+      <w:r>
+        <w:rPr>
+          <w:rFonts w:ascii="Times New Roman" w:hAnsi="Times New Roman"/>
+          <w:b w:val="false"/>
+          <w:i w:val="false"/>
+          <w:caps w:val="false"/>
+          <w:smallCaps w:val="false"/>
+          <w:strike w:val="false"/>
+          <w:dstrike w:val="false"/>
+          <w:color w:val="000000"/>
+          <w:sz w:val="24"/>
+          <w:u w:val="none"/>
+          <w:effect w:val="none"/>
+        </w:rPr>
+        <w:t xml:space="preserve"> ADNET </w:t>
+      </w:r>
+      <w:r>
+        <w:rPr>
+          <w:rFonts w:ascii="Times New Roman" w:hAnsi="Times New Roman"/>
+          <w:b w:val="false"/>
+          <w:i w:val="false"/>
+          <w:caps w:val="false"/>
+          <w:smallCaps w:val="false"/>
+          <w:strike w:val="false"/>
+          <w:dstrike w:val="false"/>
+          <w:color w:val="000000"/>
+          <w:sz w:val="24"/>
+          <w:u w:val="none"/>
+          <w:effect w:val="none"/>
+        </w:rPr>
+        <w:t>company</w:t>
+      </w:r>
+      <w:r>
+        <w:rPr>
+          <w:rFonts w:ascii="Times New Roman" w:hAnsi="Times New Roman"/>
+          <w:b w:val="false"/>
+          <w:i w:val="false"/>
+          <w:caps w:val="false"/>
+          <w:smallCaps w:val="false"/>
+          <w:strike w:val="false"/>
+          <w:dstrike w:val="false"/>
+          <w:color w:val="000000"/>
+          <w:sz w:val="24"/>
+          <w:u w:val="none"/>
+          <w:effect w:val="none"/>
+        </w:rPr>
+        <w:t xml:space="preserve">. </w:t>
+      </w:r>
+    </w:p>
+    <w:p>
+      <w:pPr>
+        <w:pStyle w:val="TextBody"/>
+        <w:bidi w:val="0"/>
+        <w:spacing w:lineRule="auto" w:line="288" w:before="80" w:after="0"/>
+        <w:jc w:val="both"/>
+        <w:rPr>
+          <w:rFonts w:ascii="Times New Roman" w:hAnsi="Times New Roman"/>
+          <w:b w:val="false"/>
+          <w:i w:val="false"/>
+          <w:caps w:val="false"/>
+          <w:smallCaps w:val="false"/>
+          <w:strike w:val="false"/>
+          <w:dstrike w:val="false"/>
+          <w:color w:val="000000"/>
+          <w:sz w:val="24"/>
+          <w:u w:val="none"/>
+          <w:effect w:val="none"/>
+        </w:rPr>
+      </w:pPr>
+      <w:r>
+        <w:rPr>
+          <w:rFonts w:ascii="Times New Roman" w:hAnsi="Times New Roman"/>
+          <w:b w:val="false"/>
+          <w:i w:val="false"/>
+          <w:caps w:val="false"/>
+          <w:smallCaps w:val="false"/>
+          <w:strike w:val="false"/>
+          <w:dstrike w:val="false"/>
+          <w:color w:val="000000"/>
+          <w:sz w:val="24"/>
+          <w:u w:val="none"/>
+          <w:effect w:val="none"/>
+        </w:rPr>
+        <w:t xml:space="preserve">In 2018, Jordan became a Pathways Intern at NASA Goddard working for the Science Data Processing branch as an Engineering Trainee. Caraballo has extensive knowledge in the areas of log analysis, high performance computing, DevSecOps, data mining, and machine learning. </w:t>
+      </w:r>
+      <w:r>
+        <w:rPr>
+          <w:rFonts w:ascii="Times New Roman" w:hAnsi="Times New Roman"/>
+          <w:b w:val="false"/>
+          <w:i w:val="false"/>
+          <w:caps w:val="false"/>
+          <w:smallCaps w:val="false"/>
+          <w:strike w:val="false"/>
+          <w:dstrike w:val="false"/>
+          <w:color w:val="000000"/>
+          <w:sz w:val="24"/>
+          <w:u w:val="none"/>
+          <w:effect w:val="none"/>
+        </w:rPr>
+        <w:t xml:space="preserve">In addition to NASA Goddard, he is a published author and has participated in summer internships at the University of Pennsylvania </w:t>
+      </w:r>
+      <w:r>
+        <w:rPr>
+          <w:rFonts w:ascii="Times New Roman" w:hAnsi="Times New Roman"/>
+          <w:b w:val="false"/>
+          <w:i w:val="false"/>
+          <w:caps w:val="false"/>
+          <w:smallCaps w:val="false"/>
+          <w:strike w:val="false"/>
+          <w:dstrike w:val="false"/>
+          <w:color w:val="000000"/>
+          <w:sz w:val="24"/>
+          <w:u w:val="none"/>
+          <w:effect w:val="none"/>
+        </w:rPr>
+        <w:t xml:space="preserve">and </w:t>
+      </w:r>
+      <w:r>
+        <w:rPr>
+          <w:rFonts w:ascii="Times New Roman" w:hAnsi="Times New Roman"/>
+          <w:b w:val="false"/>
+          <w:i w:val="false"/>
+          <w:caps w:val="false"/>
+          <w:smallCaps w:val="false"/>
+          <w:strike w:val="false"/>
+          <w:dstrike w:val="false"/>
+          <w:color w:val="000000"/>
+          <w:sz w:val="24"/>
+          <w:u w:val="none"/>
+          <w:effect w:val="none"/>
+        </w:rPr>
+        <w:t xml:space="preserve">UPR at Humacao. His most recent achievements include receiving the Microsoft Best Research Award (2019), the </w:t>
+      </w:r>
+      <w:r>
+        <w:rPr>
+          <w:rFonts w:ascii="Times New Roman" w:hAnsi="Times New Roman"/>
+          <w:b w:val="false"/>
+          <w:i w:val="false"/>
+          <w:caps w:val="false"/>
+          <w:smallCaps w:val="false"/>
+          <w:strike w:val="false"/>
+          <w:dstrike w:val="false"/>
+          <w:color w:val="000000"/>
+          <w:sz w:val="24"/>
+          <w:u w:val="none"/>
+          <w:effect w:val="none"/>
+        </w:rPr>
+        <w:t xml:space="preserve">Dr. </w:t>
+      </w:r>
+      <w:r>
+        <w:rPr>
+          <w:rFonts w:ascii="Times New Roman" w:hAnsi="Times New Roman"/>
+          <w:b w:val="false"/>
+          <w:i w:val="false"/>
+          <w:caps w:val="false"/>
+          <w:smallCaps w:val="false"/>
+          <w:strike w:val="false"/>
+          <w:dstrike w:val="false"/>
+          <w:color w:val="000000"/>
+          <w:sz w:val="24"/>
+          <w:u w:val="none"/>
+          <w:effect w:val="none"/>
+        </w:rPr>
+        <w:t xml:space="preserve">John </w:t>
+      </w:r>
+      <w:r>
+        <w:rPr>
+          <w:rFonts w:ascii="Times New Roman" w:hAnsi="Times New Roman"/>
+          <w:b w:val="false"/>
+          <w:i w:val="false"/>
+          <w:caps w:val="false"/>
+          <w:smallCaps w:val="false"/>
+          <w:strike w:val="false"/>
+          <w:dstrike w:val="false"/>
+          <w:color w:val="000000"/>
+          <w:sz w:val="24"/>
+          <w:u w:val="none"/>
+          <w:effect w:val="none"/>
+        </w:rPr>
+        <w:t xml:space="preserve">C. </w:t>
+      </w:r>
+      <w:r>
+        <w:rPr>
+          <w:rFonts w:ascii="Times New Roman" w:hAnsi="Times New Roman"/>
+          <w:b w:val="false"/>
+          <w:i w:val="false"/>
+          <w:caps w:val="false"/>
+          <w:smallCaps w:val="false"/>
+          <w:strike w:val="false"/>
+          <w:dstrike w:val="false"/>
+          <w:color w:val="000000"/>
+          <w:sz w:val="24"/>
+          <w:u w:val="none"/>
+          <w:effect w:val="none"/>
+        </w:rPr>
+        <w:t>Mather Nobel Scholarship (2017), the NASA MUREP Scholarship (2015), and the Bristol-Myers Squibb Industry Excellence in Science and Math Scholarship (2015).</w:t>
+      </w:r>
+    </w:p>
+    <w:p>
+      <w:pPr>
+        <w:pStyle w:val="TextBody"/>
+        <w:spacing w:before="0" w:after="140"/>
+        <w:rPr/>
+      </w:pPr>
+      <w:r>
+        <w:rPr>
+          <w:rFonts w:ascii="Times New Roman" w:hAnsi="Times New Roman"/>
+          <w:b w:val="false"/>
+          <w:i w:val="false"/>
+          <w:caps w:val="false"/>
+          <w:smallCaps w:val="false"/>
+          <w:strike w:val="false"/>
+          <w:dstrike w:val="false"/>
+          <w:color w:val="000000"/>
+          <w:sz w:val="24"/>
+          <w:u w:val="none"/>
+          <w:effect w:val="none"/>
+        </w:rPr>
+        <w:t xml:space="preserve">Described as a dedicated leader and relentless worker, Caraballo has proven that age does not outweigh enthusiasm and dreams. Therefore, he plans to continue conducting productive research under securing and improving High-Performance Computing/Engineering environments at NASA, </w:t>
+      </w:r>
+      <w:r>
+        <w:rPr>
+          <w:rFonts w:ascii="Times New Roman" w:hAnsi="Times New Roman"/>
+          <w:b w:val="false"/>
+          <w:i w:val="false"/>
+          <w:caps w:val="false"/>
+          <w:smallCaps w:val="false"/>
+          <w:strike w:val="false"/>
+          <w:dstrike w:val="false"/>
+          <w:color w:val="000000"/>
+          <w:sz w:val="24"/>
+          <w:u w:val="none"/>
+          <w:effect w:val="none"/>
+        </w:rPr>
+        <w:t>and applying AI techniques for the improvement of aerospace technologies</w:t>
+      </w:r>
+      <w:r>
+        <w:rPr>
+          <w:rFonts w:ascii="Times New Roman" w:hAnsi="Times New Roman"/>
+          <w:b w:val="false"/>
+          <w:i w:val="false"/>
+          <w:caps w:val="false"/>
+          <w:smallCaps w:val="false"/>
+          <w:strike w:val="false"/>
+          <w:dstrike w:val="false"/>
+          <w:color w:val="000000"/>
+          <w:sz w:val="24"/>
+          <w:u w:val="none"/>
+          <w:effect w:val="none"/>
+        </w:rPr>
+        <w:t xml:space="preserve">. As he says, “People will not remember you for what you did through life, they will remember you by what you did in theirs.” More about his work can be found at </w:t>
+      </w:r>
+      <w:hyperlink r:id="rId3">
+        <w:r>
+          <w:rPr>
+            <w:rStyle w:val="InternetLink"/>
+            <w:rFonts w:ascii="Times New Roman" w:hAnsi="Times New Roman"/>
+            <w:b w:val="false"/>
+            <w:i w:val="false"/>
+            <w:caps w:val="false"/>
+            <w:smallCaps w:val="false"/>
+            <w:strike w:val="false"/>
+            <w:dstrike w:val="false"/>
+            <w:color w:val="0563C1"/>
+            <w:sz w:val="24"/>
+            <w:u w:val="single"/>
+            <w:effect w:val="none"/>
+          </w:rPr>
+          <w:t>https://github.com/jordancaraballo</w:t>
+        </w:r>
+      </w:hyperlink>
+      <w:r>
+        <w:rPr>
+          <w:rFonts w:ascii="Times New Roman" w:hAnsi="Times New Roman"/>
+          <w:b w:val="false"/>
+          <w:i w:val="false"/>
+          <w:caps w:val="false"/>
+          <w:smallCaps w:val="false"/>
+          <w:strike w:val="false"/>
+          <w:dstrike w:val="false"/>
+          <w:color w:val="000000"/>
+          <w:sz w:val="24"/>
+          <w:u w:val="none"/>
+          <w:effect w:val="none"/>
+        </w:rPr>
+        <w:t>.</w:t>
+      </w:r>
+    </w:p>
     <w:sectPr>
+      <w:type w:val="nextPage"/>
       <w:pgSz w:w="12240" w:h="15840"/>
-      <w:pgMar w:top="1440" w:right="1440" w:bottom="1440" w:left="1440" w:header="720" w:footer="720" w:gutter="0"/>
-      <w:cols w:space="720"/>
-      <w:docGrid w:linePitch="360"/>
+      <w:pgMar w:left="1440" w:right="1440" w:header="0" w:top="1440" w:footer="0" w:bottom="1440" w:gutter="0"/>
+      <w:pgNumType w:fmt="decimal"/>
+      <w:formProt w:val="false"/>
+      <w:textDirection w:val="lrTb"/>
+      <w:docGrid w:type="default" w:linePitch="360" w:charSpace="0"/>
     </w:sectPr>
   </w:body>
 </w:document>
 </file>
 
 <file path=word/styles.xml><?xml version="1.0" encoding="utf-8"?>
-<w:styles xmlns:mc="http://schemas.openxmlformats.org/markup-compatibility/2006" xmlns:r="http://schemas.openxmlformats.org/officeDocument/2006/relationships" xmlns:w="http://schemas.openxmlformats.org/wordprocessingml/2006/main" xmlns:w14="http://schemas.microsoft.com/office/word/2010/wordml" xmlns:w15="http://schemas.microsoft.com/office/word/2012/wordml" xmlns:w16cid="http://schemas.microsoft.com/office/word/2016/wordml/cid" xmlns:w16se="http://schemas.microsoft.com/office/word/2015/wordml/symex" mc:Ignorable="w14 w15 w16se w16cid">
+<w:styles xmlns:w="http://schemas.openxmlformats.org/wordprocessingml/2006/main" xmlns:w14="http://schemas.microsoft.com/office/word/2010/wordml" xmlns:mc="http://schemas.openxmlformats.org/markup-compatibility/2006" mc:Ignorable="w14">
   <w:docDefaults>
     <w:rPrDefault>
       <w:rPr>
-        <w:rFonts w:asciiTheme="minorHAnsi" w:eastAsiaTheme="minorHAnsi" w:hAnsiTheme="minorHAnsi" w:cstheme="minorBidi"/>
+        <w:rFonts w:ascii="Calibri" w:hAnsi="Calibri" w:eastAsia="Calibri" w:cs="" w:asciiTheme="minorHAnsi" w:cstheme="minorBidi" w:eastAsiaTheme="minorHAnsi" w:hAnsiTheme="minorHAnsi"/>
         <w:sz w:val="24"/>
         <w:szCs w:val="24"/>
         <w:lang w:val="en-US" w:eastAsia="en-US" w:bidi="ar-SA"/>
       </w:rPr>
     </w:rPrDefault>
-    <w:pPrDefault/>
+    <w:pPrDefault>
+      <w:pPr/>
+    </w:pPrDefault>
   </w:docDefaults>
   <w:latentStyles w:defLockedState="0" w:defUIPriority="99" w:defSemiHidden="0" w:defUnhideWhenUsed="0" w:defQFormat="0" w:count="375">
     <w:lsdException w:name="Normal" w:uiPriority="0" w:qFormat="1"/>
     <w:lsdException w:name="heading 1" w:uiPriority="9" w:qFormat="1"/>
-    <w:lsdException w:name="heading 2" w:semiHidden="1" w:uiPriority="9" w:unhideWhenUsed="1" w:qFormat="1"/>
-    <w:lsdException w:name="heading 3" w:semiHidden="1" w:uiPriority="9" w:unhideWhenUsed="1" w:qFormat="1"/>
-    <w:lsdException w:name="heading 4" w:semiHidden="1" w:uiPriority="9" w:unhideWhenUsed="1" w:qFormat="1"/>
-    <w:lsdException w:name="heading 5" w:semiHidden="1" w:uiPriority="9" w:unhideWhenUsed="1" w:qFormat="1"/>
-    <w:lsdException w:name="heading 6" w:semiHidden="1" w:uiPriority="9" w:unhideWhenUsed="1" w:qFormat="1"/>
-    <w:lsdException w:name="heading 7" w:semiHidden="1" w:uiPriority="9" w:unhideWhenUsed="1" w:qFormat="1"/>
-    <w:lsdException w:name="heading 8" w:semiHidden="1" w:uiPriority="9" w:unhideWhenUsed="1" w:qFormat="1"/>
-    <w:lsdException w:name="heading 9" w:semiHidden="1" w:uiPriority="9" w:unhideWhenUsed="1" w:qFormat="1"/>
+    <w:lsdException w:name="heading 2" w:uiPriority="9" w:semiHidden="1" w:unhideWhenUsed="1" w:qFormat="1"/>
+    <w:lsdException w:name="heading 3" w:uiPriority="9" w:semiHidden="1" w:unhideWhenUsed="1" w:qFormat="1"/>
+    <w:lsdException w:name="heading 4" w:uiPriority="9" w:semiHidden="1" w:unhideWhenUsed="1" w:qFormat="1"/>
+    <w:lsdException w:name="heading 5" w:uiPriority="9" w:semiHidden="1" w:unhideWhenUsed="1" w:qFormat="1"/>
+    <w:lsdException w:name="heading 6" w:uiPriority="9" w:semiHidden="1" w:unhideWhenUsed="1" w:qFormat="1"/>
+    <w:lsdException w:name="heading 7" w:uiPriority="9" w:semiHidden="1" w:unhideWhenUsed="1" w:qFormat="1"/>
+    <w:lsdException w:name="heading 8" w:uiPriority="9" w:semiHidden="1" w:unhideWhenUsed="1" w:qFormat="1"/>
+    <w:lsdException w:name="heading 9" w:uiPriority="9" w:semiHidden="1" w:unhideWhenUsed="1" w:qFormat="1"/>
     <w:lsdException w:name="index 1" w:semiHidden="1" w:unhideWhenUsed="1"/>
     <w:lsdException w:name="index 2" w:semiHidden="1" w:unhideWhenUsed="1"/>
     <w:lsdException w:name="index 3" w:semiHidden="1" w:unhideWhenUsed="1"/>
@@ -284,22 +906,22 @@
     <w:lsdException w:name="index 7" w:semiHidden="1" w:unhideWhenUsed="1"/>
     <w:lsdException w:name="index 8" w:semiHidden="1" w:unhideWhenUsed="1"/>
     <w:lsdException w:name="index 9" w:semiHidden="1" w:unhideWhenUsed="1"/>
-    <w:lsdException w:name="toc 1" w:semiHidden="1" w:uiPriority="39" w:unhideWhenUsed="1"/>
-    <w:lsdException w:name="toc 2" w:semiHidden="1" w:uiPriority="39" w:unhideWhenUsed="1"/>
-    <w:lsdException w:name="toc 3" w:semiHidden="1" w:uiPriority="39" w:unhideWhenUsed="1"/>
-    <w:lsdException w:name="toc 4" w:semiHidden="1" w:uiPriority="39" w:unhideWhenUsed="1"/>
-    <w:lsdException w:name="toc 5" w:semiHidden="1" w:uiPriority="39" w:unhideWhenUsed="1"/>
-    <w:lsdException w:name="toc 6" w:semiHidden="1" w:uiPriority="39" w:unhideWhenUsed="1"/>
-    <w:lsdException w:name="toc 7" w:semiHidden="1" w:uiPriority="39" w:unhideWhenUsed="1"/>
-    <w:lsdException w:name="toc 8" w:semiHidden="1" w:uiPriority="39" w:unhideWhenUsed="1"/>
-    <w:lsdException w:name="toc 9" w:semiHidden="1" w:uiPriority="39" w:unhideWhenUsed="1"/>
+    <w:lsdException w:name="toc 1" w:uiPriority="39" w:semiHidden="1" w:unhideWhenUsed="1"/>
+    <w:lsdException w:name="toc 2" w:uiPriority="39" w:semiHidden="1" w:unhideWhenUsed="1"/>
+    <w:lsdException w:name="toc 3" w:uiPriority="39" w:semiHidden="1" w:unhideWhenUsed="1"/>
+    <w:lsdException w:name="toc 4" w:uiPriority="39" w:semiHidden="1" w:unhideWhenUsed="1"/>
+    <w:lsdException w:name="toc 5" w:uiPriority="39" w:semiHidden="1" w:unhideWhenUsed="1"/>
+    <w:lsdException w:name="toc 6" w:uiPriority="39" w:semiHidden="1" w:unhideWhenUsed="1"/>
+    <w:lsdException w:name="toc 7" w:uiPriority="39" w:semiHidden="1" w:unhideWhenUsed="1"/>
+    <w:lsdException w:name="toc 8" w:uiPriority="39" w:semiHidden="1" w:unhideWhenUsed="1"/>
+    <w:lsdException w:name="toc 9" w:uiPriority="39" w:semiHidden="1" w:unhideWhenUsed="1"/>
     <w:lsdException w:name="Normal Indent" w:semiHidden="1" w:unhideWhenUsed="1"/>
     <w:lsdException w:name="footnote text" w:semiHidden="1" w:unhideWhenUsed="1"/>
     <w:lsdException w:name="annotation text" w:semiHidden="1" w:unhideWhenUsed="1"/>
     <w:lsdException w:name="header" w:semiHidden="1" w:unhideWhenUsed="1"/>
     <w:lsdException w:name="footer" w:semiHidden="1" w:unhideWhenUsed="1"/>
     <w:lsdException w:name="index heading" w:semiHidden="1" w:unhideWhenUsed="1"/>
-    <w:lsdException w:name="caption" w:semiHidden="1" w:uiPriority="35" w:unhideWhenUsed="1" w:qFormat="1"/>
+    <w:lsdException w:name="caption" w:uiPriority="35" w:semiHidden="1" w:unhideWhenUsed="1" w:qFormat="1"/>
     <w:lsdException w:name="table of figures" w:semiHidden="1" w:unhideWhenUsed="1"/>
     <w:lsdException w:name="envelope address" w:semiHidden="1" w:unhideWhenUsed="1"/>
     <w:lsdException w:name="envelope return" w:semiHidden="1" w:unhideWhenUsed="1"/>
@@ -330,7 +952,7 @@
     <w:lsdException w:name="Title" w:uiPriority="10" w:qFormat="1"/>
     <w:lsdException w:name="Closing" w:semiHidden="1" w:unhideWhenUsed="1"/>
     <w:lsdException w:name="Signature" w:semiHidden="1" w:unhideWhenUsed="1"/>
-    <w:lsdException w:name="Default Paragraph Font" w:semiHidden="1" w:uiPriority="1" w:unhideWhenUsed="1"/>
+    <w:lsdException w:name="Default Paragraph Font" w:uiPriority="1" w:semiHidden="1" w:unhideWhenUsed="1"/>
     <w:lsdException w:name="Body Text" w:semiHidden="1" w:unhideWhenUsed="1"/>
     <w:lsdException w:name="Body Text Indent" w:semiHidden="1" w:unhideWhenUsed="1"/>
     <w:lsdException w:name="List Continue" w:semiHidden="1" w:unhideWhenUsed="1"/>
@@ -530,8 +1152,8 @@
     <w:lsdException w:name="Subtle Reference" w:uiPriority="31" w:qFormat="1"/>
     <w:lsdException w:name="Intense Reference" w:uiPriority="32" w:qFormat="1"/>
     <w:lsdException w:name="Book Title" w:uiPriority="33" w:qFormat="1"/>
-    <w:lsdException w:name="Bibliography" w:semiHidden="1" w:uiPriority="37" w:unhideWhenUsed="1"/>
-    <w:lsdException w:name="TOC Heading" w:semiHidden="1" w:uiPriority="39" w:unhideWhenUsed="1" w:qFormat="1"/>
+    <w:lsdException w:name="Bibliography" w:uiPriority="37" w:semiHidden="1" w:unhideWhenUsed="1"/>
+    <w:lsdException w:name="TOC Heading" w:uiPriority="39" w:semiHidden="1" w:unhideWhenUsed="1" w:qFormat="1"/>
     <w:lsdException w:name="Plain Table 1" w:uiPriority="41"/>
     <w:lsdException w:name="Plain Table 2" w:uiPriority="42"/>
     <w:lsdException w:name="Plain Table 3" w:uiPriority="43"/>
@@ -639,19 +1261,208 @@
     <w:lsdException w:name="Mention" w:semiHidden="1" w:unhideWhenUsed="1"/>
     <w:lsdException w:name="Smart Hyperlink" w:semiHidden="1" w:unhideWhenUsed="1"/>
   </w:latentStyles>
-  <w:style w:type="paragraph" w:default="1" w:styleId="Normal">
+  <w:style w:type="paragraph" w:styleId="Normal" w:default="1">
     <w:name w:val="Normal"/>
     <w:qFormat/>
-    <w:rsid w:val="00877E3B"/>
+    <w:rsid w:val="00877e3b"/>
+    <w:pPr>
+      <w:widowControl/>
+      <w:bidi w:val="0"/>
+      <w:jc w:val="left"/>
+    </w:pPr>
     <w:rPr>
-      <w:rFonts w:ascii="Times New Roman" w:eastAsia="Times New Roman" w:hAnsi="Times New Roman" w:cs="Times New Roman"/>
+      <w:rFonts w:ascii="Times New Roman" w:hAnsi="Times New Roman" w:eastAsia="Times New Roman" w:cs="Times New Roman"/>
+      <w:color w:val="auto"/>
+      <w:kern w:val="0"/>
+      <w:sz w:val="24"/>
+      <w:szCs w:val="24"/>
+      <w:lang w:val="en-US" w:eastAsia="en-US" w:bidi="ar-SA"/>
     </w:rPr>
   </w:style>
-  <w:style w:type="character" w:default="1" w:styleId="DefaultParagraphFont">
+  <w:style w:type="character" w:styleId="DefaultParagraphFont" w:default="1">
     <w:name w:val="Default Paragraph Font"/>
     <w:uiPriority w:val="1"/>
     <w:semiHidden/>
     <w:unhideWhenUsed/>
+    <w:qFormat/>
+    <w:rPr/>
+  </w:style>
+  <w:style w:type="character" w:styleId="InternetLink">
+    <w:name w:val="Internet Link"/>
+    <w:basedOn w:val="DefaultParagraphFont"/>
+    <w:uiPriority w:val="99"/>
+    <w:unhideWhenUsed/>
+    <w:rsid w:val="00877e3b"/>
+    <w:rPr>
+      <w:color w:val="0563C1" w:themeColor="hyperlink"/>
+      <w:u w:val="single"/>
+    </w:rPr>
+  </w:style>
+  <w:style w:type="character" w:styleId="Annotationreference">
+    <w:name w:val="annotation reference"/>
+    <w:basedOn w:val="DefaultParagraphFont"/>
+    <w:uiPriority w:val="99"/>
+    <w:semiHidden/>
+    <w:unhideWhenUsed/>
+    <w:qFormat/>
+    <w:rsid w:val="00877e3b"/>
+    <w:rPr>
+      <w:sz w:val="18"/>
+      <w:szCs w:val="18"/>
+    </w:rPr>
+  </w:style>
+  <w:style w:type="character" w:styleId="CommentTextChar" w:customStyle="1">
+    <w:name w:val="Comment Text Char"/>
+    <w:basedOn w:val="DefaultParagraphFont"/>
+    <w:link w:val="CommentText"/>
+    <w:uiPriority w:val="99"/>
+    <w:semiHidden/>
+    <w:qFormat/>
+    <w:rsid w:val="00877e3b"/>
+    <w:rPr>
+      <w:rFonts w:ascii="Times New Roman" w:hAnsi="Times New Roman" w:eastAsia="Times New Roman" w:cs="Times New Roman"/>
+    </w:rPr>
+  </w:style>
+  <w:style w:type="character" w:styleId="BalloonTextChar" w:customStyle="1">
+    <w:name w:val="Balloon Text Char"/>
+    <w:basedOn w:val="DefaultParagraphFont"/>
+    <w:link w:val="BalloonText"/>
+    <w:uiPriority w:val="99"/>
+    <w:semiHidden/>
+    <w:qFormat/>
+    <w:rsid w:val="00877e3b"/>
+    <w:rPr>
+      <w:rFonts w:ascii="Times New Roman" w:hAnsi="Times New Roman" w:eastAsia="Times New Roman" w:cs="Times New Roman"/>
+      <w:sz w:val="18"/>
+      <w:szCs w:val="18"/>
+    </w:rPr>
+  </w:style>
+  <w:style w:type="character" w:styleId="ListLabel1">
+    <w:name w:val="ListLabel 1"/>
+    <w:qFormat/>
+    <w:rPr/>
+  </w:style>
+  <w:style w:type="paragraph" w:styleId="Heading">
+    <w:name w:val="Heading"/>
+    <w:basedOn w:val="Normal"/>
+    <w:next w:val="TextBody"/>
+    <w:qFormat/>
+    <w:pPr>
+      <w:keepNext w:val="true"/>
+      <w:spacing w:before="240" w:after="120"/>
+    </w:pPr>
+    <w:rPr>
+      <w:rFonts w:ascii="Liberation Sans" w:hAnsi="Liberation Sans" w:eastAsia="Noto Sans CJK SC" w:cs="Lohit Devanagari"/>
+      <w:sz w:val="28"/>
+      <w:szCs w:val="28"/>
+    </w:rPr>
+  </w:style>
+  <w:style w:type="paragraph" w:styleId="TextBody">
+    <w:name w:val="Body Text"/>
+    <w:basedOn w:val="Normal"/>
+    <w:pPr>
+      <w:spacing w:lineRule="auto" w:line="276" w:before="0" w:after="140"/>
+    </w:pPr>
+    <w:rPr/>
+  </w:style>
+  <w:style w:type="paragraph" w:styleId="List">
+    <w:name w:val="List"/>
+    <w:basedOn w:val="TextBody"/>
+    <w:pPr/>
+    <w:rPr>
+      <w:rFonts w:cs="Lohit Devanagari"/>
+    </w:rPr>
+  </w:style>
+  <w:style w:type="paragraph" w:styleId="Caption">
+    <w:name w:val="Caption"/>
+    <w:basedOn w:val="Normal"/>
+    <w:qFormat/>
+    <w:pPr>
+      <w:suppressLineNumbers/>
+      <w:spacing w:before="120" w:after="120"/>
+    </w:pPr>
+    <w:rPr>
+      <w:rFonts w:cs="Lohit Devanagari"/>
+      <w:i/>
+      <w:iCs/>
+      <w:sz w:val="24"/>
+      <w:szCs w:val="24"/>
+    </w:rPr>
+  </w:style>
+  <w:style w:type="paragraph" w:styleId="Index">
+    <w:name w:val="Index"/>
+    <w:basedOn w:val="Normal"/>
+    <w:qFormat/>
+    <w:pPr>
+      <w:suppressLineNumbers/>
+    </w:pPr>
+    <w:rPr>
+      <w:rFonts w:cs="Lohit Devanagari"/>
+    </w:rPr>
+  </w:style>
+  <w:style w:type="paragraph" w:styleId="NormalWeb">
+    <w:name w:val="Normal (Web)"/>
+    <w:basedOn w:val="Normal"/>
+    <w:uiPriority w:val="99"/>
+    <w:unhideWhenUsed/>
+    <w:qFormat/>
+    <w:rsid w:val="00877e3b"/>
+    <w:pPr>
+      <w:spacing w:beforeAutospacing="1" w:afterAutospacing="1"/>
+    </w:pPr>
+    <w:rPr/>
+  </w:style>
+  <w:style w:type="paragraph" w:styleId="Default" w:customStyle="1">
+    <w:name w:val="Default"/>
+    <w:qFormat/>
+    <w:rsid w:val="00877e3b"/>
+    <w:pPr>
+      <w:widowControl w:val="false"/>
+      <w:bidi w:val="0"/>
+      <w:jc w:val="left"/>
+    </w:pPr>
+    <w:rPr>
+      <w:rFonts w:ascii="Times New Roman" w:hAnsi="Times New Roman" w:eastAsia="" w:cs="Times New Roman" w:eastAsiaTheme="minorEastAsia"/>
+      <w:color w:val="000000"/>
+      <w:kern w:val="0"/>
+      <w:sz w:val="24"/>
+      <w:szCs w:val="24"/>
+      <w:lang w:val="en-US" w:eastAsia="en-US" w:bidi="ar-SA"/>
+    </w:rPr>
+  </w:style>
+  <w:style w:type="paragraph" w:styleId="Annotationtext">
+    <w:name w:val="annotation text"/>
+    <w:basedOn w:val="Normal"/>
+    <w:link w:val="CommentTextChar"/>
+    <w:uiPriority w:val="99"/>
+    <w:semiHidden/>
+    <w:unhideWhenUsed/>
+    <w:qFormat/>
+    <w:rsid w:val="00877e3b"/>
+    <w:pPr/>
+    <w:rPr/>
+  </w:style>
+  <w:style w:type="paragraph" w:styleId="BalloonText">
+    <w:name w:val="Balloon Text"/>
+    <w:basedOn w:val="Normal"/>
+    <w:link w:val="BalloonTextChar"/>
+    <w:uiPriority w:val="99"/>
+    <w:semiHidden/>
+    <w:unhideWhenUsed/>
+    <w:qFormat/>
+    <w:rsid w:val="00877e3b"/>
+    <w:pPr/>
+    <w:rPr>
+      <w:sz w:val="18"/>
+      <w:szCs w:val="18"/>
+    </w:rPr>
+  </w:style>
+  <w:style w:type="numbering" w:styleId="NoList" w:default="1">
+    <w:name w:val="No List"/>
+    <w:uiPriority w:val="99"/>
+    <w:semiHidden/>
+    <w:unhideWhenUsed/>
+    <w:qFormat/>
   </w:style>
   <w:style w:type="table" w:default="1" w:styleId="TableNormal">
     <w:name w:val="Normal Table"/>
@@ -667,105 +1478,6 @@
         <w:right w:w="108" w:type="dxa"/>
       </w:tblCellMar>
     </w:tblPr>
-  </w:style>
-  <w:style w:type="numbering" w:default="1" w:styleId="NoList">
-    <w:name w:val="No List"/>
-    <w:uiPriority w:val="99"/>
-    <w:semiHidden/>
-    <w:unhideWhenUsed/>
-  </w:style>
-  <w:style w:type="paragraph" w:styleId="NormalWeb">
-    <w:name w:val="Normal (Web)"/>
-    <w:basedOn w:val="Normal"/>
-    <w:uiPriority w:val="99"/>
-    <w:unhideWhenUsed/>
-    <w:rsid w:val="00877E3B"/>
-    <w:pPr>
-      <w:spacing w:before="100" w:beforeAutospacing="1" w:after="100" w:afterAutospacing="1"/>
-    </w:pPr>
-  </w:style>
-  <w:style w:type="paragraph" w:customStyle="1" w:styleId="Default">
-    <w:name w:val="Default"/>
-    <w:rsid w:val="00877E3B"/>
-    <w:pPr>
-      <w:widowControl w:val="0"/>
-      <w:autoSpaceDE w:val="0"/>
-      <w:autoSpaceDN w:val="0"/>
-      <w:adjustRightInd w:val="0"/>
-    </w:pPr>
-    <w:rPr>
-      <w:rFonts w:ascii="Times New Roman" w:eastAsiaTheme="minorEastAsia" w:hAnsi="Times New Roman" w:cs="Times New Roman"/>
-      <w:color w:val="000000"/>
-    </w:rPr>
-  </w:style>
-  <w:style w:type="character" w:styleId="Hyperlink">
-    <w:name w:val="Hyperlink"/>
-    <w:basedOn w:val="DefaultParagraphFont"/>
-    <w:uiPriority w:val="99"/>
-    <w:unhideWhenUsed/>
-    <w:rsid w:val="00877E3B"/>
-    <w:rPr>
-      <w:color w:val="0563C1" w:themeColor="hyperlink"/>
-      <w:u w:val="single"/>
-    </w:rPr>
-  </w:style>
-  <w:style w:type="character" w:styleId="CommentReference">
-    <w:name w:val="annotation reference"/>
-    <w:basedOn w:val="DefaultParagraphFont"/>
-    <w:uiPriority w:val="99"/>
-    <w:semiHidden/>
-    <w:unhideWhenUsed/>
-    <w:rsid w:val="00877E3B"/>
-    <w:rPr>
-      <w:sz w:val="18"/>
-      <w:szCs w:val="18"/>
-    </w:rPr>
-  </w:style>
-  <w:style w:type="paragraph" w:styleId="CommentText">
-    <w:name w:val="annotation text"/>
-    <w:basedOn w:val="Normal"/>
-    <w:link w:val="CommentTextChar"/>
-    <w:uiPriority w:val="99"/>
-    <w:semiHidden/>
-    <w:unhideWhenUsed/>
-    <w:rsid w:val="00877E3B"/>
-  </w:style>
-  <w:style w:type="character" w:customStyle="1" w:styleId="CommentTextChar">
-    <w:name w:val="Comment Text Char"/>
-    <w:basedOn w:val="DefaultParagraphFont"/>
-    <w:link w:val="CommentText"/>
-    <w:uiPriority w:val="99"/>
-    <w:semiHidden/>
-    <w:rsid w:val="00877E3B"/>
-    <w:rPr>
-      <w:rFonts w:ascii="Times New Roman" w:eastAsia="Times New Roman" w:hAnsi="Times New Roman" w:cs="Times New Roman"/>
-    </w:rPr>
-  </w:style>
-  <w:style w:type="paragraph" w:styleId="BalloonText">
-    <w:name w:val="Balloon Text"/>
-    <w:basedOn w:val="Normal"/>
-    <w:link w:val="BalloonTextChar"/>
-    <w:uiPriority w:val="99"/>
-    <w:semiHidden/>
-    <w:unhideWhenUsed/>
-    <w:rsid w:val="00877E3B"/>
-    <w:rPr>
-      <w:sz w:val="18"/>
-      <w:szCs w:val="18"/>
-    </w:rPr>
-  </w:style>
-  <w:style w:type="character" w:customStyle="1" w:styleId="BalloonTextChar">
-    <w:name w:val="Balloon Text Char"/>
-    <w:basedOn w:val="DefaultParagraphFont"/>
-    <w:link w:val="BalloonText"/>
-    <w:uiPriority w:val="99"/>
-    <w:semiHidden/>
-    <w:rsid w:val="00877E3B"/>
-    <w:rPr>
-      <w:rFonts w:ascii="Times New Roman" w:eastAsia="Times New Roman" w:hAnsi="Times New Roman" w:cs="Times New Roman"/>
-      <w:sz w:val="18"/>
-      <w:szCs w:val="18"/>
-    </w:rPr>
   </w:style>
 </w:styles>
 </file>

</xml_diff>